<commit_message>
Rugby's version of the main page
yes
</commit_message>
<xml_diff>
--- a/Site Setup.docx
+++ b/Site Setup.docx
@@ -25,15 +25,7 @@
         <w:jc w:val="center"/>
       </w:pPr>
       <w:r>
-        <w:t xml:space="preserve">The Home Page </w:t>
-      </w:r>
-      <w:proofErr w:type="gramStart"/>
-      <w:r>
-        <w:t>Will</w:t>
-      </w:r>
-      <w:proofErr w:type="gramEnd"/>
-      <w:r>
-        <w:t xml:space="preserve"> contain links to the other pages and Will have the most recent updates on it.</w:t>
+        <w:t>The Home Page Will contain links to the other pages and Will have the most recent updates on it.</w:t>
       </w:r>
     </w:p>
     <w:p>
@@ -64,13 +56,8 @@
         <w:jc w:val="center"/>
       </w:pPr>
       <w:r>
-        <w:t xml:space="preserve">This is where the user can sign up or sign in, Depending on the user they could post updates subscribe to pages </w:t>
-      </w:r>
-      <w:proofErr w:type="spellStart"/>
-      <w:r>
-        <w:t>etc</w:t>
-      </w:r>
-      <w:proofErr w:type="spellEnd"/>
+        <w:t>This is where the user can sign up or sign in, Depending on the user they could post updates subscribe to pages etc</w:t>
+      </w:r>
     </w:p>
     <w:p>
       <w:pPr>
@@ -134,32 +121,32 @@
           <w:sz w:val="32"/>
           <w:szCs w:val="32"/>
         </w:rPr>
-        <w:t>Category 2; Computing</w:t>
-      </w:r>
-    </w:p>
-    <w:p>
-      <w:pPr>
-        <w:jc w:val="center"/>
-        <w:rPr>
-          <w:color w:val="0D0D0D" w:themeColor="text1" w:themeTint="F2"/>
-        </w:rPr>
-      </w:pPr>
-      <w:r>
-        <w:rPr>
-          <w:color w:val="0D0D0D" w:themeColor="text1" w:themeTint="F2"/>
-        </w:rPr>
-        <w:t xml:space="preserve">This is the category for the IT guys. </w:t>
-      </w:r>
-    </w:p>
-    <w:p>
-      <w:pPr>
-        <w:jc w:val="center"/>
+        <w:t xml:space="preserve">Category 2; </w:t>
+      </w:r>
+      <w:r>
         <w:rPr>
           <w:color w:val="C45911" w:themeColor="accent2" w:themeShade="BF"/>
           <w:sz w:val="32"/>
           <w:szCs w:val="32"/>
         </w:rPr>
-      </w:pPr>
+        <w:t>Blank</w:t>
+      </w:r>
+      <w:bookmarkStart w:id="0" w:name="_GoBack"/>
+      <w:bookmarkEnd w:id="0"/>
+    </w:p>
+    <w:p>
+      <w:pPr>
+        <w:jc w:val="center"/>
+        <w:rPr>
+          <w:color w:val="0D0D0D" w:themeColor="text1" w:themeTint="F2"/>
+        </w:rPr>
+      </w:pPr>
+      <w:r>
+        <w:rPr>
+          <w:color w:val="0D0D0D" w:themeColor="text1" w:themeTint="F2"/>
+        </w:rPr>
+        <w:t>Blank</w:t>
+      </w:r>
     </w:p>
     <w:p>
       <w:pPr>
@@ -170,46 +157,48 @@
           <w:szCs w:val="32"/>
         </w:rPr>
       </w:pPr>
-      <w:r>
+    </w:p>
+    <w:p>
+      <w:pPr>
+        <w:jc w:val="center"/>
         <w:rPr>
           <w:color w:val="C45911" w:themeColor="accent2" w:themeShade="BF"/>
           <w:sz w:val="32"/>
           <w:szCs w:val="32"/>
         </w:rPr>
-        <w:t xml:space="preserve">Category 3; Knowledge (math, English, debating </w:t>
-      </w:r>
-      <w:proofErr w:type="spellStart"/>
+      </w:pPr>
       <w:r>
         <w:rPr>
           <w:color w:val="C45911" w:themeColor="accent2" w:themeShade="BF"/>
           <w:sz w:val="32"/>
           <w:szCs w:val="32"/>
         </w:rPr>
-        <w:t>etc</w:t>
-      </w:r>
-      <w:proofErr w:type="spellEnd"/>
-      <w:r>
+        <w:t>Category 3; Knowledge (math, English, debating etc)</w:t>
+      </w:r>
+    </w:p>
+    <w:p>
+      <w:pPr>
+        <w:jc w:val="center"/>
+        <w:rPr>
+          <w:color w:val="0D0D0D" w:themeColor="text1" w:themeTint="F2"/>
+        </w:rPr>
+      </w:pPr>
+      <w:r>
+        <w:rPr>
+          <w:color w:val="0D0D0D" w:themeColor="text1" w:themeTint="F2"/>
+        </w:rPr>
+        <w:t>This is where all the knowledge based things are posted like chess or something</w:t>
+      </w:r>
+    </w:p>
+    <w:p>
+      <w:pPr>
+        <w:jc w:val="center"/>
         <w:rPr>
           <w:color w:val="C45911" w:themeColor="accent2" w:themeShade="BF"/>
           <w:sz w:val="32"/>
           <w:szCs w:val="32"/>
         </w:rPr>
-        <w:t>)</w:t>
-      </w:r>
-    </w:p>
-    <w:p>
-      <w:pPr>
-        <w:jc w:val="center"/>
-        <w:rPr>
-          <w:color w:val="0D0D0D" w:themeColor="text1" w:themeTint="F2"/>
-        </w:rPr>
-      </w:pPr>
-      <w:r>
-        <w:rPr>
-          <w:color w:val="0D0D0D" w:themeColor="text1" w:themeTint="F2"/>
-        </w:rPr>
-        <w:t>This is where all the knowledge based things are posted like chess or something</w:t>
-      </w:r>
+      </w:pPr>
     </w:p>
     <w:p>
       <w:pPr>
@@ -220,22 +209,12 @@
           <w:szCs w:val="32"/>
         </w:rPr>
       </w:pPr>
-    </w:p>
-    <w:p>
-      <w:pPr>
-        <w:jc w:val="center"/>
+      <w:r>
         <w:rPr>
           <w:color w:val="C45911" w:themeColor="accent2" w:themeShade="BF"/>
           <w:sz w:val="32"/>
           <w:szCs w:val="32"/>
         </w:rPr>
-      </w:pPr>
-      <w:r>
-        <w:rPr>
-          <w:color w:val="C45911" w:themeColor="accent2" w:themeShade="BF"/>
-          <w:sz w:val="32"/>
-          <w:szCs w:val="32"/>
-        </w:rPr>
         <w:t>Category 4; Uncategorized</w:t>
       </w:r>
     </w:p>
@@ -324,8 +303,6 @@
           <w:color w:val="0D0D0D" w:themeColor="text1" w:themeTint="F2"/>
         </w:rPr>
       </w:pPr>
-      <w:bookmarkStart w:id="0" w:name="_GoBack"/>
-      <w:bookmarkEnd w:id="0"/>
       <w:r>
         <w:rPr>
           <w:noProof/>
@@ -884,13 +861,8 @@
                             <w:pPr>
                               <w:jc w:val="center"/>
                             </w:pPr>
-                            <w:proofErr w:type="spellStart"/>
                             <w:r>
-                              <w:t>Yr</w:t>
-                            </w:r>
-                            <w:proofErr w:type="spellEnd"/>
-                            <w:r>
-                              <w:t xml:space="preserve"> 7 &amp; 8</w:t>
+                              <w:t>Yr 7 &amp; 8</w:t>
                             </w:r>
                           </w:p>
                         </w:txbxContent>

</xml_diff>